<commit_message>
Adding pose_demo code and pictures.
</commit_message>
<xml_diff>
--- a/Documentation/Submission.docx
+++ b/Documentation/Submission.docx
@@ -5,7 +5,7 @@
     <w:p>
       <w:pPr>
         <w:rPr>
-          <w:rFonts w:ascii="Arial" w:hAnsi="Arial" w:cs="Arial"/>
+          <w:rFonts w:asciiTheme="minorBidi" w:hAnsiTheme="minorBidi"/>
           <w:b/>
           <w:sz w:val="20"/>
           <w:szCs w:val="20"/>
@@ -15,7 +15,7 @@
       <w:proofErr w:type="spellStart"/>
       <w:r>
         <w:rPr>
-          <w:rFonts w:ascii="Arial" w:hAnsi="Arial" w:cs="Arial"/>
+          <w:rFonts w:asciiTheme="minorBidi" w:hAnsiTheme="minorBidi"/>
           <w:b/>
           <w:bCs/>
           <w:sz w:val="20"/>
@@ -27,7 +27,7 @@
       <w:proofErr w:type="spellEnd"/>
       <w:r>
         <w:rPr>
-          <w:rFonts w:ascii="Arial" w:hAnsi="Arial" w:cs="Arial"/>
+          <w:rFonts w:asciiTheme="minorBidi" w:hAnsiTheme="minorBidi"/>
           <w:b/>
           <w:bCs/>
           <w:sz w:val="20"/>
@@ -41,14 +41,14 @@
       <w:pPr>
         <w:jc w:val="center"/>
         <w:rPr>
-          <w:rFonts w:ascii="Arial" w:hAnsi="Arial" w:cs="Arial"/>
+          <w:rFonts w:asciiTheme="minorBidi" w:hAnsiTheme="minorBidi"/>
           <w:b/>
           <w:lang w:val="en-US"/>
         </w:rPr>
       </w:pPr>
       <w:r>
         <w:rPr>
-          <w:rFonts w:ascii="Arial" w:hAnsi="Arial" w:cs="Arial"/>
+          <w:rFonts w:asciiTheme="minorBidi" w:hAnsiTheme="minorBidi"/>
           <w:b/>
           <w:lang w:val="en-US"/>
         </w:rPr>
@@ -58,14 +58,14 @@
     <w:p>
       <w:pPr>
         <w:rPr>
-          <w:rFonts w:ascii="Arial" w:hAnsi="Arial" w:cs="Arial"/>
+          <w:rFonts w:asciiTheme="minorBidi" w:hAnsiTheme="minorBidi"/>
           <w:b/>
           <w:lang w:val="en-US"/>
         </w:rPr>
       </w:pPr>
       <w:r>
         <w:rPr>
-          <w:rFonts w:ascii="Arial" w:hAnsi="Arial" w:cs="Arial"/>
+          <w:rFonts w:asciiTheme="minorBidi" w:hAnsiTheme="minorBidi"/>
           <w:b/>
           <w:lang w:val="en-US"/>
         </w:rPr>
@@ -73,7 +73,7 @@
       </w:r>
       <w:r>
         <w:rPr>
-          <w:rFonts w:ascii="Arial" w:hAnsi="Arial" w:cs="Arial"/>
+          <w:rFonts w:asciiTheme="minorBidi" w:hAnsiTheme="minorBidi"/>
           <w:b/>
           <w:lang w:val="en-US"/>
         </w:rPr>
@@ -83,13 +83,13 @@
     <w:p>
       <w:pPr>
         <w:rPr>
-          <w:rFonts w:ascii="Arial" w:hAnsi="Arial" w:cs="Arial"/>
-          <w:lang w:val="en-US"/>
-        </w:rPr>
-      </w:pPr>
-      <w:r>
-        <w:rPr>
-          <w:rFonts w:ascii="Arial" w:hAnsi="Arial" w:cs="Arial"/>
+          <w:rFonts w:asciiTheme="minorBidi" w:hAnsiTheme="minorBidi"/>
+          <w:lang w:val="en-US"/>
+        </w:rPr>
+      </w:pPr>
+      <w:r>
+        <w:rPr>
+          <w:rFonts w:asciiTheme="minorBidi" w:hAnsiTheme="minorBidi"/>
           <w:lang w:val="en-US"/>
         </w:rPr>
         <w:t xml:space="preserve">Please fill out this template and post your submission into your </w:t>
@@ -98,7 +98,7 @@
         <w:r>
           <w:rPr>
             <w:rStyle w:val="Hyperlink"/>
-            <w:rFonts w:ascii="Arial" w:hAnsi="Arial" w:cs="Arial"/>
+            <w:rFonts w:asciiTheme="minorBidi" w:hAnsiTheme="minorBidi"/>
             <w:lang w:val="en-US"/>
           </w:rPr>
           <w:t>self-created subdirectory</w:t>
@@ -106,7 +106,7 @@
         <w:r>
           <w:rPr>
             <w:rStyle w:val="Hyperlink"/>
-            <w:rFonts w:ascii="Arial" w:hAnsi="Arial" w:cs="Arial"/>
+            <w:rFonts w:asciiTheme="minorBidi" w:hAnsiTheme="minorBidi"/>
             <w:lang w:val="en-US"/>
           </w:rPr>
           <w:t xml:space="preserve"> (e.g. </w:t>
@@ -114,7 +114,7 @@
         <w:r>
           <w:rPr>
             <w:rStyle w:val="Hyperlink"/>
-            <w:rFonts w:ascii="Arial" w:hAnsi="Arial" w:cs="Arial"/>
+            <w:rFonts w:asciiTheme="minorBidi" w:hAnsiTheme="minorBidi"/>
             <w:i/>
             <w:lang w:val="en-US"/>
           </w:rPr>
@@ -124,7 +124,7 @@
         <w:r>
           <w:rPr>
             <w:rStyle w:val="Hyperlink"/>
-            <w:rFonts w:ascii="Arial" w:hAnsi="Arial" w:cs="Arial"/>
+            <w:rFonts w:asciiTheme="minorBidi" w:hAnsiTheme="minorBidi"/>
             <w:i/>
             <w:lang w:val="en-US"/>
           </w:rPr>
@@ -134,7 +134,7 @@
         <w:r>
           <w:rPr>
             <w:rStyle w:val="Hyperlink"/>
-            <w:rFonts w:ascii="Arial" w:hAnsi="Arial" w:cs="Arial"/>
+            <w:rFonts w:asciiTheme="minorBidi" w:hAnsiTheme="minorBidi"/>
             <w:lang w:val="en-US"/>
           </w:rPr>
           <w:t>)</w:t>
@@ -142,7 +142,7 @@
         <w:r>
           <w:rPr>
             <w:rStyle w:val="Hyperlink"/>
-            <w:rFonts w:ascii="Arial" w:hAnsi="Arial" w:cs="Arial"/>
+            <w:rFonts w:asciiTheme="minorBidi" w:hAnsiTheme="minorBidi"/>
             <w:lang w:val="en-US"/>
           </w:rPr>
           <w:t>.</w:t>
@@ -150,7 +150,7 @@
       </w:hyperlink>
       <w:r>
         <w:rPr>
-          <w:rFonts w:ascii="Arial" w:hAnsi="Arial" w:cs="Arial"/>
+          <w:rFonts w:asciiTheme="minorBidi" w:hAnsiTheme="minorBidi"/>
           <w:lang w:val="en-US"/>
         </w:rPr>
         <w:t xml:space="preserve"> Please feel free to re-use content from your application on </w:t>
@@ -158,7 +158,7 @@
       <w:proofErr w:type="spellStart"/>
       <w:r>
         <w:rPr>
-          <w:rFonts w:ascii="Arial" w:hAnsi="Arial" w:cs="Arial"/>
+          <w:rFonts w:asciiTheme="minorBidi" w:hAnsiTheme="minorBidi"/>
           <w:lang w:val="en-US"/>
         </w:rPr>
         <w:t>Hackster</w:t>
@@ -166,7 +166,7 @@
       <w:proofErr w:type="spellEnd"/>
       <w:r>
         <w:rPr>
-          <w:rFonts w:ascii="Arial" w:hAnsi="Arial" w:cs="Arial"/>
+          <w:rFonts w:asciiTheme="minorBidi" w:hAnsiTheme="minorBidi"/>
           <w:lang w:val="en-US"/>
         </w:rPr>
         <w:t xml:space="preserve"> where applicable.</w:t>
@@ -180,7 +180,7 @@
           <w:numId w:val="7"/>
         </w:numPr>
         <w:rPr>
-          <w:rFonts w:ascii="Arial" w:hAnsi="Arial" w:cs="Arial"/>
+          <w:rFonts w:asciiTheme="minorBidi" w:hAnsiTheme="minorBidi"/>
           <w:b/>
           <w:bCs/>
           <w:lang w:val="en-US"/>
@@ -188,7 +188,7 @@
       </w:pPr>
       <w:r>
         <w:rPr>
-          <w:rFonts w:ascii="Arial" w:hAnsi="Arial" w:cs="Arial"/>
+          <w:rFonts w:asciiTheme="minorBidi" w:hAnsiTheme="minorBidi"/>
           <w:b/>
           <w:bCs/>
           <w:lang w:val="en-US"/>
@@ -200,19 +200,21 @@
       <w:pPr>
         <w:pStyle w:val="ListParagraph"/>
         <w:rPr>
-          <w:rFonts w:ascii="Arial" w:hAnsi="Arial" w:cs="Arial"/>
-          <w:i/>
-          <w:iCs/>
-          <w:color w:val="FF0000"/>
-          <w:lang w:val="en-US"/>
-        </w:rPr>
-      </w:pPr>
-      <w:r>
-        <w:rPr>
-          <w:rFonts w:ascii="Arial" w:hAnsi="Arial" w:cs="Arial"/>
-          <w:i/>
-          <w:iCs/>
-          <w:color w:val="FF0000"/>
+          <w:rFonts w:asciiTheme="minorBidi" w:hAnsiTheme="minorBidi"/>
+          <w:i/>
+          <w:iCs/>
+          <w:color w:val="000000" w:themeColor="text1"/>
+          <w:highlight w:val="yellow"/>
+          <w:lang w:val="en-US"/>
+        </w:rPr>
+      </w:pPr>
+      <w:r>
+        <w:rPr>
+          <w:rFonts w:asciiTheme="minorBidi" w:hAnsiTheme="minorBidi"/>
+          <w:i/>
+          <w:iCs/>
+          <w:color w:val="000000" w:themeColor="text1"/>
+          <w:highlight w:val="yellow"/>
           <w:lang w:val="en-US"/>
         </w:rPr>
         <w:t xml:space="preserve">Soheil </w:t>
@@ -220,10 +222,11 @@
       <w:proofErr w:type="spellStart"/>
       <w:r>
         <w:rPr>
-          <w:rFonts w:ascii="Arial" w:hAnsi="Arial" w:cs="Arial"/>
-          <w:i/>
-          <w:iCs/>
-          <w:color w:val="FF0000"/>
+          <w:rFonts w:asciiTheme="minorBidi" w:hAnsiTheme="minorBidi"/>
+          <w:i/>
+          <w:iCs/>
+          <w:color w:val="000000" w:themeColor="text1"/>
+          <w:highlight w:val="yellow"/>
           <w:lang w:val="en-US"/>
         </w:rPr>
         <w:t>Bahrami</w:t>
@@ -231,30 +234,33 @@
       <w:proofErr w:type="spellEnd"/>
       <w:r>
         <w:rPr>
-          <w:rFonts w:ascii="Arial" w:hAnsi="Arial" w:cs="Arial"/>
-          <w:i/>
-          <w:iCs/>
-          <w:color w:val="FF0000"/>
+          <w:rFonts w:asciiTheme="minorBidi" w:hAnsiTheme="minorBidi"/>
+          <w:i/>
+          <w:iCs/>
+          <w:color w:val="000000" w:themeColor="text1"/>
+          <w:highlight w:val="yellow"/>
           <w:lang w:val="en-US"/>
         </w:rPr>
         <w:t xml:space="preserve"> (NXP engineer): </w:t>
       </w:r>
       <w:r>
         <w:rPr>
-          <w:rFonts w:ascii="Arial" w:hAnsi="Arial" w:cs="Arial"/>
-          <w:i/>
-          <w:iCs/>
-          <w:color w:val="FF0000"/>
+          <w:rFonts w:asciiTheme="minorBidi" w:hAnsiTheme="minorBidi"/>
+          <w:i/>
+          <w:iCs/>
+          <w:color w:val="000000" w:themeColor="text1"/>
+          <w:highlight w:val="yellow"/>
           <w:lang w:val="en-US"/>
         </w:rPr>
         <w:t xml:space="preserve">Digital </w:t>
       </w:r>
       <w:r>
         <w:rPr>
-          <w:rFonts w:ascii="Arial" w:hAnsi="Arial" w:cs="Arial"/>
-          <w:i/>
-          <w:iCs/>
-          <w:color w:val="FF0000"/>
+          <w:rFonts w:asciiTheme="minorBidi" w:hAnsiTheme="minorBidi"/>
+          <w:i/>
+          <w:iCs/>
+          <w:color w:val="000000" w:themeColor="text1"/>
+          <w:highlight w:val="yellow"/>
           <w:lang w:val="en-US"/>
         </w:rPr>
         <w:t>Hardware Architect</w:t>
@@ -264,39 +270,42 @@
       <w:pPr>
         <w:pStyle w:val="ListParagraph"/>
         <w:rPr>
-          <w:rFonts w:ascii="Arial" w:hAnsi="Arial" w:cs="Arial"/>
-          <w:i/>
-          <w:iCs/>
-          <w:color w:val="FF0000"/>
-          <w:lang w:val="en-US"/>
-        </w:rPr>
-      </w:pPr>
-      <w:r>
-        <w:rPr>
-          <w:rFonts w:ascii="Arial" w:hAnsi="Arial" w:cs="Arial"/>
-          <w:i/>
-          <w:iCs/>
-          <w:color w:val="FF0000"/>
+          <w:rFonts w:asciiTheme="minorBidi" w:hAnsiTheme="minorBidi"/>
+          <w:i/>
+          <w:iCs/>
+          <w:color w:val="000000" w:themeColor="text1"/>
+          <w:lang w:val="en-US"/>
+        </w:rPr>
+      </w:pPr>
+      <w:r>
+        <w:rPr>
+          <w:rFonts w:asciiTheme="minorBidi" w:hAnsiTheme="minorBidi"/>
+          <w:i/>
+          <w:iCs/>
+          <w:color w:val="000000" w:themeColor="text1"/>
+          <w:highlight w:val="yellow"/>
           <w:lang w:val="en-US"/>
         </w:rPr>
         <w:t xml:space="preserve">Mahmoud Sherrah (NXP engineer): Software </w:t>
       </w:r>
       <w:r>
         <w:rPr>
-          <w:rFonts w:ascii="Arial" w:hAnsi="Arial" w:cs="Arial"/>
-          <w:i/>
-          <w:iCs/>
-          <w:color w:val="FF0000"/>
+          <w:rFonts w:asciiTheme="minorBidi" w:hAnsiTheme="minorBidi"/>
+          <w:i/>
+          <w:iCs/>
+          <w:color w:val="000000" w:themeColor="text1"/>
+          <w:highlight w:val="yellow"/>
           <w:lang w:val="en-US"/>
         </w:rPr>
         <w:t>E</w:t>
       </w:r>
       <w:r>
         <w:rPr>
-          <w:rFonts w:ascii="Arial" w:hAnsi="Arial" w:cs="Arial"/>
-          <w:i/>
-          <w:iCs/>
-          <w:color w:val="FF0000"/>
+          <w:rFonts w:asciiTheme="minorBidi" w:hAnsiTheme="minorBidi"/>
+          <w:i/>
+          <w:iCs/>
+          <w:color w:val="000000" w:themeColor="text1"/>
+          <w:highlight w:val="yellow"/>
           <w:lang w:val="en-US"/>
         </w:rPr>
         <w:t>ngineer</w:t>
@@ -306,11 +315,13 @@
       <w:pPr>
         <w:pStyle w:val="ListParagraph"/>
         <w:rPr>
-          <w:rFonts w:ascii="Arial" w:hAnsi="Arial" w:cs="Arial"/>
+          <w:rFonts w:asciiTheme="minorBidi" w:hAnsiTheme="minorBidi"/>
           <w:b/>
           <w:lang w:val="en-US"/>
         </w:rPr>
       </w:pPr>
+      <w:bookmarkStart w:id="0" w:name="_GoBack"/>
+      <w:bookmarkEnd w:id="0"/>
     </w:p>
     <w:p>
       <w:pPr>
@@ -320,14 +331,14 @@
           <w:numId w:val="7"/>
         </w:numPr>
         <w:rPr>
-          <w:rFonts w:ascii="Arial" w:hAnsi="Arial" w:cs="Arial"/>
+          <w:rFonts w:asciiTheme="minorBidi" w:hAnsiTheme="minorBidi"/>
           <w:b/>
           <w:lang w:val="en-US"/>
         </w:rPr>
       </w:pPr>
       <w:r>
         <w:rPr>
-          <w:rFonts w:ascii="Arial" w:hAnsi="Arial" w:cs="Arial"/>
+          <w:rFonts w:asciiTheme="minorBidi" w:hAnsiTheme="minorBidi"/>
           <w:b/>
           <w:lang w:val="en-US"/>
         </w:rPr>
@@ -338,7 +349,7 @@
       <w:pPr>
         <w:pStyle w:val="ListParagraph"/>
         <w:rPr>
-          <w:rFonts w:ascii="Arial" w:hAnsi="Arial" w:cs="Arial"/>
+          <w:rFonts w:asciiTheme="minorBidi" w:hAnsiTheme="minorBidi"/>
           <w:i/>
           <w:iCs/>
           <w:lang w:val="en-US"/>
@@ -347,16 +358,20 @@
       <w:proofErr w:type="spellStart"/>
       <w:r>
         <w:rPr>
-          <w:rFonts w:ascii="Arial" w:hAnsi="Arial" w:cs="Arial"/>
-          <w:i/>
-          <w:iCs/>
-          <w:color w:val="FF0000"/>
-          <w:lang w:val="en-US"/>
-        </w:rPr>
-        <w:t>FlyingScotDrone</w:t>
+          <w:rFonts w:asciiTheme="minorBidi" w:hAnsiTheme="minorBidi"/>
+          <w:i/>
+          <w:iCs/>
+          <w:color w:val="000000" w:themeColor="text1"/>
+          <w:highlight w:val="yellow"/>
+          <w:lang w:val="en-US"/>
+        </w:rPr>
+        <w:t>FlyingFox</w:t>
       </w:r>
       <w:proofErr w:type="spellEnd"/>
       <w:r>
+        <w:rPr>
+          <w:rFonts w:asciiTheme="minorBidi" w:hAnsiTheme="minorBidi"/>
+        </w:rPr>
         <w:br/>
       </w:r>
     </w:p>
@@ -368,73 +383,69 @@
           <w:numId w:val="7"/>
         </w:numPr>
         <w:rPr>
+          <w:rFonts w:asciiTheme="minorBidi" w:hAnsiTheme="minorBidi"/>
+          <w:i/>
+          <w:iCs/>
+          <w:color w:val="000000" w:themeColor="text1"/>
+          <w:highlight w:val="yellow"/>
+          <w:lang w:val="en-US"/>
+        </w:rPr>
+      </w:pPr>
+      <w:r>
+        <w:rPr>
+          <w:rFonts w:asciiTheme="minorBidi" w:hAnsiTheme="minorBidi"/>
           <w:b/>
           <w:bCs/>
           <w:lang w:val="en-US"/>
         </w:rPr>
-      </w:pPr>
-      <w:r>
-        <w:rPr>
-          <w:rFonts w:ascii="Arial" w:hAnsi="Arial" w:cs="Arial"/>
-          <w:b/>
-          <w:bCs/>
-          <w:lang w:val="en-US"/>
-        </w:rPr>
         <w:t>Please give a one-sentence elevator pitch on your project</w:t>
       </w:r>
       <w:r>
         <w:rPr>
+          <w:rFonts w:asciiTheme="minorBidi" w:hAnsiTheme="minorBidi"/>
           <w:lang w:val="en-US"/>
         </w:rPr>
         <w:br/>
       </w:r>
       <w:r>
         <w:rPr>
-          <w:rFonts w:ascii="Arial" w:eastAsia="Arial" w:hAnsi="Arial" w:cs="Arial"/>
-          <w:i/>
-          <w:iCs/>
-          <w:color w:val="FF0000"/>
+          <w:rFonts w:asciiTheme="minorBidi" w:hAnsiTheme="minorBidi"/>
+          <w:i/>
+          <w:iCs/>
+          <w:color w:val="000000" w:themeColor="text1"/>
+          <w:highlight w:val="yellow"/>
           <w:lang w:val="en-US"/>
         </w:rPr>
         <w:t xml:space="preserve">A robust quadcopter drone with AI capabilities built to </w:t>
       </w:r>
       <w:r>
         <w:rPr>
-          <w:rFonts w:ascii="Arial" w:eastAsia="Arial" w:hAnsi="Arial" w:cs="Arial"/>
-          <w:i/>
-          <w:iCs/>
-          <w:color w:val="FF0000"/>
+          <w:rFonts w:asciiTheme="minorBidi" w:hAnsiTheme="minorBidi"/>
+          <w:i/>
+          <w:iCs/>
+          <w:color w:val="000000" w:themeColor="text1"/>
+          <w:highlight w:val="yellow"/>
           <w:lang w:val="en-US"/>
         </w:rPr>
         <w:t xml:space="preserve">assist </w:t>
       </w:r>
       <w:r>
         <w:rPr>
-          <w:rFonts w:ascii="Arial" w:eastAsia="Arial" w:hAnsi="Arial" w:cs="Arial"/>
-          <w:i/>
-          <w:iCs/>
-          <w:color w:val="FF0000"/>
-          <w:lang w:val="en-US"/>
-        </w:rPr>
-        <w:t>fire brigade members in identifying potential victims of fire breakouts in residential and commercial buildings</w:t>
-      </w:r>
-      <w:bookmarkStart w:id="0" w:name="_GoBack"/>
-      <w:bookmarkEnd w:id="0"/>
-      <w:r>
-        <w:rPr>
-          <w:rFonts w:ascii="Arial" w:eastAsia="Arial" w:hAnsi="Arial" w:cs="Arial"/>
-          <w:i/>
-          <w:iCs/>
-          <w:color w:val="FF0000"/>
-          <w:lang w:val="en-US"/>
-        </w:rPr>
-        <w:t>.</w:t>
+          <w:rFonts w:asciiTheme="minorBidi" w:hAnsiTheme="minorBidi"/>
+          <w:i/>
+          <w:iCs/>
+          <w:color w:val="000000" w:themeColor="text1"/>
+          <w:highlight w:val="yellow"/>
+          <w:lang w:val="en-US"/>
+        </w:rPr>
+        <w:t>fire brigade members in identifying potential victims of fire breakouts in residential and commercial buildings.</w:t>
       </w:r>
     </w:p>
     <w:p>
       <w:pPr>
         <w:pStyle w:val="ListParagraph"/>
         <w:rPr>
+          <w:rFonts w:asciiTheme="minorBidi" w:hAnsiTheme="minorBidi"/>
           <w:b/>
           <w:bCs/>
           <w:lang w:val="en-US"/>
@@ -449,6 +460,7 @@
           <w:numId w:val="7"/>
         </w:numPr>
         <w:rPr>
+          <w:rFonts w:asciiTheme="minorBidi" w:hAnsiTheme="minorBidi"/>
           <w:b/>
           <w:bCs/>
           <w:i/>
@@ -459,32 +471,57 @@
       </w:pPr>
       <w:r>
         <w:rPr>
-          <w:rFonts w:ascii="Arial" w:hAnsi="Arial" w:cs="Arial"/>
+          <w:rFonts w:asciiTheme="minorBidi" w:hAnsiTheme="minorBidi"/>
           <w:b/>
           <w:bCs/>
-          <w:lang w:val="en-US"/>
-        </w:rPr>
-        <w:t>State Bill of material. Highlight any interesting use of additional components</w:t>
-      </w:r>
-      <w:r>
-        <w:rPr>
+          <w:color w:val="000000" w:themeColor="text1"/>
+          <w:shd w:val="pct15" w:color="auto" w:fill="FFFFFF"/>
+          <w:lang w:val="en-US"/>
+        </w:rPr>
+        <w:t>State</w:t>
+      </w:r>
+      <w:r>
+        <w:rPr>
+          <w:rFonts w:asciiTheme="minorBidi" w:hAnsiTheme="minorBidi"/>
+          <w:b/>
+          <w:bCs/>
+          <w:color w:val="000000" w:themeColor="text1"/>
+          <w:lang w:val="en-US"/>
+        </w:rPr>
+        <w:t xml:space="preserve"> Bill of material. Highlight any interesting use of additional components</w:t>
+      </w:r>
+      <w:r>
+        <w:rPr>
+          <w:rFonts w:asciiTheme="minorBidi" w:hAnsiTheme="minorBidi"/>
+          <w:color w:val="000000" w:themeColor="text1"/>
           <w:lang w:val="en-US"/>
         </w:rPr>
         <w:br/>
       </w:r>
       <w:r>
         <w:rPr>
-          <w:rFonts w:ascii="Arial" w:hAnsi="Arial" w:cs="Arial"/>
+          <w:rFonts w:asciiTheme="minorBidi" w:hAnsiTheme="minorBidi"/>
+          <w:i/>
+          <w:iCs/>
+          <w:color w:val="000000" w:themeColor="text1"/>
+          <w:highlight w:val="yellow"/>
+          <w:lang w:val="en-US"/>
+        </w:rPr>
+        <w:t>All components are listed in our project description document found on our GitHub repository.</w:t>
+      </w:r>
+      <w:r>
+        <w:rPr>
+          <w:rFonts w:asciiTheme="minorBidi" w:hAnsiTheme="minorBidi"/>
           <w:i/>
           <w:iCs/>
           <w:color w:val="FF0000"/>
           <w:lang w:val="en-US"/>
         </w:rPr>
-        <w:t xml:space="preserve">All components are listed in our project description document found on our GitHub repository. </w:t>
-      </w:r>
-      <w:r>
-        <w:rPr>
-          <w:rFonts w:ascii="Arial" w:hAnsi="Arial" w:cs="Arial"/>
+        <w:t xml:space="preserve"> </w:t>
+      </w:r>
+      <w:r>
+        <w:rPr>
+          <w:rFonts w:asciiTheme="minorBidi" w:hAnsiTheme="minorBidi"/>
           <w:b/>
           <w:bCs/>
           <w:color w:val="FF0000"/>
@@ -494,6 +531,7 @@
       </w:r>
       <w:r>
         <w:rPr>
+          <w:rFonts w:asciiTheme="minorBidi" w:hAnsiTheme="minorBidi"/>
           <w:lang w:val="en-US"/>
         </w:rPr>
         <w:br/>
@@ -507,7 +545,7 @@
           <w:numId w:val="7"/>
         </w:numPr>
         <w:rPr>
-          <w:rFonts w:ascii="Arial" w:hAnsi="Arial" w:cs="Arial"/>
+          <w:rFonts w:asciiTheme="minorBidi" w:hAnsiTheme="minorBidi"/>
           <w:b/>
           <w:bCs/>
           <w:lang w:val="en-US"/>
@@ -515,7 +553,7 @@
       </w:pPr>
       <w:r>
         <w:rPr>
-          <w:rFonts w:ascii="Arial" w:hAnsi="Arial" w:cs="Arial"/>
+          <w:rFonts w:asciiTheme="minorBidi" w:hAnsiTheme="minorBidi"/>
           <w:b/>
           <w:bCs/>
           <w:lang w:val="en-US"/>
@@ -524,77 +562,83 @@
       </w:r>
       <w:r>
         <w:rPr>
+          <w:rFonts w:asciiTheme="minorBidi" w:hAnsiTheme="minorBidi"/>
           <w:lang w:val="en-US"/>
         </w:rPr>
         <w:br/>
       </w:r>
       <w:r>
         <w:rPr>
-          <w:rFonts w:ascii="Arial" w:hAnsi="Arial" w:cs="Arial"/>
+          <w:rFonts w:asciiTheme="minorBidi" w:hAnsiTheme="minorBidi"/>
           <w:lang w:val="en-US"/>
         </w:rPr>
         <w:t xml:space="preserve">Highlight any interesting use of additional software or hardware.  Note a detailed project enabling one thing is just as valuable as a larger generic project. </w:t>
       </w:r>
       <w:r>
         <w:rPr>
-          <w:rFonts w:ascii="Arial" w:hAnsi="Arial" w:cs="Arial"/>
+          <w:rFonts w:asciiTheme="minorBidi" w:hAnsiTheme="minorBidi"/>
         </w:rPr>
         <w:t xml:space="preserve">Wrap a </w:t>
       </w:r>
       <w:proofErr w:type="spellStart"/>
       <w:r>
         <w:rPr>
-          <w:rFonts w:ascii="Arial" w:hAnsi="Arial" w:cs="Arial"/>
+          <w:rFonts w:asciiTheme="minorBidi" w:hAnsiTheme="minorBidi"/>
         </w:rPr>
         <w:t>story</w:t>
       </w:r>
       <w:proofErr w:type="spellEnd"/>
       <w:r>
         <w:rPr>
-          <w:rFonts w:ascii="Arial" w:hAnsi="Arial" w:cs="Arial"/>
+          <w:rFonts w:asciiTheme="minorBidi" w:hAnsiTheme="minorBidi"/>
         </w:rPr>
         <w:t xml:space="preserve"> </w:t>
       </w:r>
       <w:proofErr w:type="spellStart"/>
       <w:r>
         <w:rPr>
-          <w:rFonts w:ascii="Arial" w:hAnsi="Arial" w:cs="Arial"/>
+          <w:rFonts w:asciiTheme="minorBidi" w:hAnsiTheme="minorBidi"/>
         </w:rPr>
         <w:t>around</w:t>
       </w:r>
       <w:proofErr w:type="spellEnd"/>
       <w:r>
         <w:rPr>
-          <w:rFonts w:ascii="Arial" w:hAnsi="Arial" w:cs="Arial"/>
-        </w:rPr>
-        <w:t xml:space="preserve"> it.</w:t>
-      </w:r>
-      <w:r>
-        <w:t xml:space="preserve"> </w:t>
+          <w:rFonts w:asciiTheme="minorBidi" w:hAnsiTheme="minorBidi"/>
+        </w:rPr>
+        <w:t xml:space="preserve"> it. </w:t>
       </w:r>
     </w:p>
     <w:p>
       <w:pPr>
         <w:ind w:left="708"/>
         <w:rPr>
-          <w:rFonts w:ascii="Arial" w:hAnsi="Arial" w:cs="Arial"/>
-          <w:b/>
-          <w:bCs/>
-          <w:lang w:val="en-US"/>
-        </w:rPr>
-      </w:pPr>
-      <w:r>
-        <w:rPr>
-          <w:rFonts w:ascii="Arial" w:hAnsi="Arial" w:cs="Arial"/>
-          <w:i/>
-          <w:iCs/>
-          <w:color w:val="FF0000"/>
+          <w:rFonts w:asciiTheme="minorBidi" w:hAnsiTheme="minorBidi"/>
+          <w:i/>
+          <w:iCs/>
+          <w:color w:val="000000" w:themeColor="text1"/>
+          <w:highlight w:val="yellow"/>
+          <w:lang w:val="en-US"/>
+        </w:rPr>
+      </w:pPr>
+      <w:r>
+        <w:rPr>
+          <w:rFonts w:asciiTheme="minorBidi" w:hAnsiTheme="minorBidi"/>
+          <w:i/>
+          <w:iCs/>
+          <w:color w:val="000000" w:themeColor="text1"/>
+          <w:highlight w:val="yellow"/>
           <w:lang w:val="en-US"/>
         </w:rPr>
         <w:t>The project story revolves around AI-enabled real-time information gathering and transmission to assist fire brigade members during fire outbreaks in residential and commercial buildings. The full story is detailed in the project description document available on our GitHub repository.</w:t>
       </w:r>
       <w:r>
         <w:rPr>
+          <w:rFonts w:asciiTheme="minorBidi" w:hAnsiTheme="minorBidi"/>
+          <w:i/>
+          <w:iCs/>
+          <w:color w:val="000000" w:themeColor="text1"/>
+          <w:highlight w:val="yellow"/>
           <w:lang w:val="en-US"/>
         </w:rPr>
         <w:br/>
@@ -608,6 +652,7 @@
           <w:numId w:val="7"/>
         </w:numPr>
         <w:rPr>
+          <w:rFonts w:asciiTheme="minorBidi" w:hAnsiTheme="minorBidi"/>
           <w:b/>
           <w:bCs/>
           <w:i/>
@@ -618,7 +663,7 @@
       </w:pPr>
       <w:r>
         <w:rPr>
-          <w:rFonts w:ascii="Arial" w:hAnsi="Arial" w:cs="Arial"/>
+          <w:rFonts w:asciiTheme="minorBidi" w:hAnsiTheme="minorBidi"/>
           <w:b/>
           <w:bCs/>
           <w:lang w:val="en-US"/>
@@ -627,52 +672,62 @@
       </w:r>
       <w:r>
         <w:rPr>
+          <w:rFonts w:asciiTheme="minorBidi" w:hAnsiTheme="minorBidi"/>
           <w:lang w:val="en-US"/>
         </w:rPr>
         <w:br/>
       </w:r>
       <w:r>
         <w:rPr>
-          <w:rFonts w:ascii="Arial" w:hAnsi="Arial" w:cs="Arial"/>
-          <w:i/>
-          <w:iCs/>
-          <w:color w:val="FF0000"/>
+          <w:rFonts w:asciiTheme="minorBidi" w:hAnsiTheme="minorBidi"/>
+          <w:i/>
+          <w:iCs/>
+          <w:color w:val="000000" w:themeColor="text1"/>
+          <w:highlight w:val="yellow"/>
           <w:lang w:val="en-US"/>
         </w:rPr>
         <w:t>All schematics are available on our GitHub repository</w:t>
       </w:r>
       <w:r>
         <w:rPr>
-          <w:rFonts w:ascii="Arial" w:hAnsi="Arial" w:cs="Arial"/>
-          <w:i/>
-          <w:iCs/>
-          <w:color w:val="FF0000"/>
+          <w:rFonts w:asciiTheme="minorBidi" w:hAnsiTheme="minorBidi"/>
+          <w:i/>
+          <w:iCs/>
+          <w:color w:val="000000" w:themeColor="text1"/>
+          <w:highlight w:val="yellow"/>
           <w:lang w:val="en-US"/>
         </w:rPr>
         <w:t xml:space="preserve"> and included</w:t>
       </w:r>
       <w:r>
         <w:rPr>
-          <w:rFonts w:ascii="Arial" w:hAnsi="Arial" w:cs="Arial"/>
-          <w:i/>
-          <w:iCs/>
-          <w:color w:val="FF0000"/>
+          <w:rFonts w:asciiTheme="minorBidi" w:hAnsiTheme="minorBidi"/>
+          <w:i/>
+          <w:iCs/>
+          <w:color w:val="000000" w:themeColor="text1"/>
+          <w:highlight w:val="yellow"/>
           <w:lang w:val="en-US"/>
         </w:rPr>
         <w:t xml:space="preserve"> </w:t>
       </w:r>
       <w:r>
         <w:rPr>
-          <w:rFonts w:ascii="Arial" w:hAnsi="Arial" w:cs="Arial"/>
-          <w:i/>
-          <w:iCs/>
-          <w:color w:val="FF0000"/>
+          <w:rFonts w:asciiTheme="minorBidi" w:hAnsiTheme="minorBidi"/>
+          <w:i/>
+          <w:iCs/>
+          <w:color w:val="000000" w:themeColor="text1"/>
+          <w:highlight w:val="yellow"/>
           <w:lang w:val="en-US"/>
         </w:rPr>
         <w:t>in our project description document.</w:t>
       </w:r>
       <w:r>
         <w:rPr>
+          <w:rFonts w:asciiTheme="minorBidi" w:hAnsiTheme="minorBidi"/>
+          <w:i/>
+          <w:iCs/>
+          <w:color w:val="000000" w:themeColor="text1"/>
+          <w:highlight w:val="yellow"/>
           <w:lang w:val="en-US"/>
         </w:rPr>
         <w:br/>
@@ -686,25 +741,27 @@
           <w:numId w:val="7"/>
         </w:numPr>
         <w:rPr>
+          <w:rFonts w:asciiTheme="minorBidi" w:hAnsiTheme="minorBidi"/>
+          <w:i/>
+          <w:iCs/>
+          <w:color w:val="000000" w:themeColor="text1"/>
+          <w:highlight w:val="yellow"/>
+          <w:u w:val="single"/>
+          <w:lang w:val="en-US"/>
+        </w:rPr>
+      </w:pPr>
+      <w:r>
+        <w:rPr>
+          <w:rFonts w:asciiTheme="minorBidi" w:hAnsiTheme="minorBidi"/>
           <w:b/>
           <w:bCs/>
-          <w:i/>
-          <w:iCs/>
-          <w:color w:val="FF0000"/>
-          <w:lang w:val="en-US"/>
-        </w:rPr>
-      </w:pPr>
-      <w:r>
-        <w:rPr>
-          <w:rFonts w:ascii="Arial" w:hAnsi="Arial" w:cs="Arial"/>
-          <w:b/>
-          <w:bCs/>
           <w:lang w:val="en-US"/>
         </w:rPr>
         <w:t>Please share a link to your bitbucket repository</w:t>
       </w:r>
       <w:r>
         <w:rPr>
+          <w:rFonts w:asciiTheme="minorBidi" w:hAnsiTheme="minorBidi"/>
           <w:lang w:val="en-US"/>
         </w:rPr>
         <w:br/>
@@ -712,8 +769,12 @@
       <w:hyperlink r:id="rId12" w:history="1">
         <w:r>
           <w:rPr>
-            <w:rStyle w:val="Hyperlink"/>
-            <w:lang w:val="en-US"/>
+            <w:rFonts w:asciiTheme="minorBidi" w:hAnsiTheme="minorBidi"/>
+            <w:i/>
+            <w:iCs/>
+            <w:color w:val="000000" w:themeColor="text1"/>
+            <w:highlight w:val="yellow"/>
+            <w:u w:val="single"/>
           </w:rPr>
           <w:t>https://github.com/Sherrah/HoverGames2019</w:t>
         </w:r>
@@ -722,7 +783,7 @@
     <w:p>
       <w:pPr>
         <w:rPr>
-          <w:rFonts w:ascii="Arial" w:hAnsi="Arial" w:cs="Arial"/>
+          <w:rFonts w:asciiTheme="minorBidi" w:hAnsiTheme="minorBidi"/>
           <w:b/>
           <w:lang w:val="en-US"/>
         </w:rPr>
@@ -732,14 +793,14 @@
       <w:pPr>
         <w:jc w:val="center"/>
         <w:rPr>
-          <w:rFonts w:ascii="Arial" w:hAnsi="Arial" w:cs="Arial"/>
+          <w:rFonts w:asciiTheme="minorBidi" w:hAnsiTheme="minorBidi"/>
           <w:b/>
           <w:lang w:val="en-US"/>
         </w:rPr>
       </w:pPr>
       <w:r>
         <w:rPr>
-          <w:rFonts w:ascii="Arial" w:hAnsi="Arial" w:cs="Arial"/>
+          <w:rFonts w:asciiTheme="minorBidi" w:hAnsiTheme="minorBidi"/>
           <w:b/>
           <w:lang w:val="en-US"/>
         </w:rPr>
@@ -749,7 +810,7 @@
     <w:p>
       <w:pPr>
         <w:rPr>
-          <w:rFonts w:ascii="Arial" w:hAnsi="Arial" w:cs="Arial"/>
+          <w:rFonts w:asciiTheme="minorBidi" w:hAnsiTheme="minorBidi"/>
           <w:b/>
           <w:lang w:val="en-US"/>
         </w:rPr>
@@ -758,7 +819,7 @@
     <w:p>
       <w:pPr>
         <w:rPr>
-          <w:rFonts w:ascii="Arial" w:hAnsi="Arial" w:cs="Arial"/>
+          <w:rFonts w:asciiTheme="minorBidi" w:hAnsiTheme="minorBidi"/>
           <w:lang w:val="en-US"/>
         </w:rPr>
       </w:pPr>
@@ -1396,8 +1457,8 @@
   <w:abstractNum w:abstractNumId="5" w15:restartNumberingAfterBreak="0">
     <w:nsid w:val="53AA6565"/>
     <w:multiLevelType w:val="hybridMultilevel"/>
-    <w:tmpl w:val="11D80ACE"/>
-    <w:lvl w:ilvl="0" w:tplc="FFFFFFFF">
+    <w:tmpl w:val="B9D0F438"/>
+    <w:lvl w:ilvl="0" w:tplc="940E614A">
       <w:start w:val="1"/>
       <w:numFmt w:val="decimal"/>
       <w:lvlText w:val="%1)"/>
@@ -1405,6 +1466,13 @@
       <w:pPr>
         <w:ind w:left="720" w:hanging="360"/>
       </w:pPr>
+      <w:rPr>
+        <w:b/>
+        <w:bCs/>
+        <w:i w:val="0"/>
+        <w:iCs w:val="0"/>
+        <w:color w:val="000000" w:themeColor="text1"/>
+      </w:rPr>
     </w:lvl>
     <w:lvl w:ilvl="1" w:tplc="04070019" w:tentative="1">
       <w:start w:val="1"/>
@@ -2442,21 +2510,6 @@
 </file>
 
 <file path=customXml/item1.xml><?xml version="1.0" encoding="utf-8"?>
-<p:properties xmlns:p="http://schemas.microsoft.com/office/2006/metadata/properties" xmlns:xsi="http://www.w3.org/2001/XMLSchema-instance" xmlns:pc="http://schemas.microsoft.com/office/infopath/2007/PartnerControls">
-  <documentManagement/>
-</p:properties>
-</file>
-
-<file path=customXml/item2.xml><?xml version="1.0" encoding="utf-8"?>
-<?mso-contentType ?>
-<FormTemplates xmlns="http://schemas.microsoft.com/sharepoint/v3/contenttype/forms">
-  <Display>DocumentLibraryForm</Display>
-  <Edit>DocumentLibraryForm</Edit>
-  <New>DocumentLibraryForm</New>
-</FormTemplates>
-</file>
-
-<file path=customXml/item3.xml><?xml version="1.0" encoding="utf-8"?>
 <ct:contentTypeSchema xmlns:ct="http://schemas.microsoft.com/office/2006/metadata/contentType" xmlns:ma="http://schemas.microsoft.com/office/2006/metadata/properties/metaAttributes" ct:_="" ma:_="" ma:contentTypeName="Document" ma:contentTypeID="0x01010099546C13B4FCE94990BDF752EC5541A4" ma:contentTypeVersion="8" ma:contentTypeDescription="Create a new document." ma:contentTypeScope="" ma:versionID="ca5deb7ee5b813d45ca8f75e8361fefb">
   <xsd:schema xmlns:xsd="http://www.w3.org/2001/XMLSchema" xmlns:xs="http://www.w3.org/2001/XMLSchema" xmlns:p="http://schemas.microsoft.com/office/2006/metadata/properties" xmlns:ns2="3416ba62-6449-4cd7-a253-8ec47fe227a6" targetNamespace="http://schemas.microsoft.com/office/2006/metadata/properties" ma:root="true" ma:fieldsID="d6392eafb477d3227582eae59cce55ee" ns2:_="">
     <xsd:import namespace="3416ba62-6449-4cd7-a253-8ec47fe227a6"/>
@@ -2626,28 +2679,26 @@
 </ct:contentTypeSchema>
 </file>
 
+<file path=customXml/item2.xml><?xml version="1.0" encoding="utf-8"?>
+<?mso-contentType ?>
+<FormTemplates xmlns="http://schemas.microsoft.com/sharepoint/v3/contenttype/forms">
+  <Display>DocumentLibraryForm</Display>
+  <Edit>DocumentLibraryForm</Edit>
+  <New>DocumentLibraryForm</New>
+</FormTemplates>
+</file>
+
+<file path=customXml/item3.xml><?xml version="1.0" encoding="utf-8"?>
+<p:properties xmlns:p="http://schemas.microsoft.com/office/2006/metadata/properties" xmlns:xsi="http://www.w3.org/2001/XMLSchema-instance" xmlns:pc="http://schemas.microsoft.com/office/infopath/2007/PartnerControls">
+  <documentManagement/>
+</p:properties>
+</file>
+
 <file path=customXml/item4.xml><?xml version="1.0" encoding="utf-8"?>
 <b:Sources xmlns:b="http://schemas.openxmlformats.org/officeDocument/2006/bibliography" xmlns="http://schemas.openxmlformats.org/officeDocument/2006/bibliography" SelectedStyle="\APASixthEditionOfficeOnline.xsl" StyleName="APA" Version="6"/>
 </file>
 
 <file path=customXml/itemProps1.xml><?xml version="1.0" encoding="utf-8"?>
-<ds:datastoreItem xmlns:ds="http://schemas.openxmlformats.org/officeDocument/2006/customXml" ds:itemID="{A81B3815-03EF-4413-BE8A-B553F1F0D27B}">
-  <ds:schemaRefs>
-    <ds:schemaRef ds:uri="http://schemas.microsoft.com/office/2006/metadata/properties"/>
-    <ds:schemaRef ds:uri="http://schemas.microsoft.com/office/infopath/2007/PartnerControls"/>
-  </ds:schemaRefs>
-</ds:datastoreItem>
-</file>
-
-<file path=customXml/itemProps2.xml><?xml version="1.0" encoding="utf-8"?>
-<ds:datastoreItem xmlns:ds="http://schemas.openxmlformats.org/officeDocument/2006/customXml" ds:itemID="{917B4AE5-9EE0-473B-859C-8901DB36155B}">
-  <ds:schemaRefs>
-    <ds:schemaRef ds:uri="http://schemas.microsoft.com/sharepoint/v3/contenttype/forms"/>
-  </ds:schemaRefs>
-</ds:datastoreItem>
-</file>
-
-<file path=customXml/itemProps3.xml><?xml version="1.0" encoding="utf-8"?>
 <ds:datastoreItem xmlns:ds="http://schemas.openxmlformats.org/officeDocument/2006/customXml" ds:itemID="{B49A6829-4700-4AB3-A759-80291EA52443}">
   <ds:schemaRefs>
     <ds:schemaRef ds:uri="http://schemas.microsoft.com/office/2006/metadata/contentType"/>
@@ -2665,8 +2716,25 @@
 </ds:datastoreItem>
 </file>
 
+<file path=customXml/itemProps2.xml><?xml version="1.0" encoding="utf-8"?>
+<ds:datastoreItem xmlns:ds="http://schemas.openxmlformats.org/officeDocument/2006/customXml" ds:itemID="{917B4AE5-9EE0-473B-859C-8901DB36155B}">
+  <ds:schemaRefs>
+    <ds:schemaRef ds:uri="http://schemas.microsoft.com/sharepoint/v3/contenttype/forms"/>
+  </ds:schemaRefs>
+</ds:datastoreItem>
+</file>
+
+<file path=customXml/itemProps3.xml><?xml version="1.0" encoding="utf-8"?>
+<ds:datastoreItem xmlns:ds="http://schemas.openxmlformats.org/officeDocument/2006/customXml" ds:itemID="{A81B3815-03EF-4413-BE8A-B553F1F0D27B}">
+  <ds:schemaRefs>
+    <ds:schemaRef ds:uri="http://schemas.microsoft.com/office/2006/metadata/properties"/>
+    <ds:schemaRef ds:uri="http://schemas.microsoft.com/office/infopath/2007/PartnerControls"/>
+  </ds:schemaRefs>
+</ds:datastoreItem>
+</file>
+
 <file path=customXml/itemProps4.xml><?xml version="1.0" encoding="utf-8"?>
-<ds:datastoreItem xmlns:ds="http://schemas.openxmlformats.org/officeDocument/2006/customXml" ds:itemID="{51A2295E-AE32-4D7B-8C74-52230D3FCDF4}">
+<ds:datastoreItem xmlns:ds="http://schemas.openxmlformats.org/officeDocument/2006/customXml" ds:itemID="{E2049FDF-397F-4902-9594-D3F55101877C}">
   <ds:schemaRefs>
     <ds:schemaRef ds:uri="http://schemas.openxmlformats.org/officeDocument/2006/bibliography"/>
   </ds:schemaRefs>

</xml_diff>